<commit_message>
add unterschrift, changed various things
</commit_message>
<xml_diff>
--- a/Brandt_Gleißner_Dokumentation&Erklärung.docx
+++ b/Brandt_Gleißner_Dokumentation&Erklärung.docx
@@ -10,13 +10,13 @@
           <w:sz w:val="32"/>
         </w:rPr>
       </w:pPr>
-      <w:bookmarkStart w:id="0" w:name="_Toc366916350"/>
-      <w:bookmarkStart w:id="1" w:name="_Toc366916723"/>
-      <w:bookmarkStart w:id="2" w:name="_Toc368367206"/>
-      <w:bookmarkStart w:id="3" w:name="_Toc368369451"/>
-      <w:bookmarkStart w:id="4" w:name="_Toc368369583"/>
-      <w:bookmarkStart w:id="5" w:name="_Toc368376703"/>
-      <w:bookmarkStart w:id="6" w:name="_Toc368377449"/>
+      <w:bookmarkStart w:id="0" w:name="_Toc366916723"/>
+      <w:bookmarkStart w:id="1" w:name="_Toc368367206"/>
+      <w:bookmarkStart w:id="2" w:name="_Toc368369451"/>
+      <w:bookmarkStart w:id="3" w:name="_Toc368369583"/>
+      <w:bookmarkStart w:id="4" w:name="_Toc368376703"/>
+      <w:bookmarkStart w:id="5" w:name="_Toc368377449"/>
+      <w:bookmarkStart w:id="6" w:name="_Toc366916350"/>
     </w:p>
     <w:p>
       <w:pPr>
@@ -387,13 +387,7 @@
         <w:pStyle w:val="Textkrper"/>
       </w:pPr>
       <w:r>
-        <w:t>selbständig und ausschließlich unter Verwendung der im Quellenverzeichnis aufgeführten Literatur- und sonst</w:t>
-      </w:r>
-      <w:r>
-        <w:t>i</w:t>
-      </w:r>
-      <w:r>
-        <w:t>gen Informationsquellen verfasst zu haben.</w:t>
+        <w:t>selbständig und ausschließlich unter Verwendung der im Quellenverzeichnis aufgeführten Literatur- und sonstigen Informationsquellen verfasst zu haben.</w:t>
       </w:r>
     </w:p>
     <w:p/>
@@ -637,7 +631,37 @@
     <w:p/>
     <w:p/>
     <w:p/>
-    <w:p/>
+    <w:p>
+      <w:r>
+        <w:rPr>
+          <w:noProof/>
+        </w:rPr>
+        <w:pict>
+          <v:shapetype id="_x0000_t75" coordsize="21600,21600" o:spt="75" o:preferrelative="t" path="m@4@5l@4@11@9@11@9@5xe" filled="f" stroked="f">
+            <v:stroke joinstyle="miter"/>
+            <v:formulas>
+              <v:f eqn="if lineDrawn pixelLineWidth 0"/>
+              <v:f eqn="sum @0 1 0"/>
+              <v:f eqn="sum 0 0 @1"/>
+              <v:f eqn="prod @2 1 2"/>
+              <v:f eqn="prod @3 21600 pixelWidth"/>
+              <v:f eqn="prod @3 21600 pixelHeight"/>
+              <v:f eqn="sum @0 0 1"/>
+              <v:f eqn="prod @6 1 2"/>
+              <v:f eqn="prod @7 21600 pixelWidth"/>
+              <v:f eqn="sum @8 21600 0"/>
+              <v:f eqn="prod @7 21600 pixelHeight"/>
+              <v:f eqn="sum @10 21600 0"/>
+            </v:formulas>
+            <v:path o:extrusionok="f" gradientshapeok="t" o:connecttype="rect"/>
+            <o:lock v:ext="edit" aspectratio="t"/>
+          </v:shapetype>
+          <v:shape id="_x0000_s1026" type="#_x0000_t75" style="position:absolute;margin-left:231.7pt;margin-top:.45pt;width:76pt;height:30pt;rotation:400342fd;z-index:-251656192">
+            <v:imagedata r:id="rId8" o:title="Unterschrift"/>
+          </v:shape>
+        </w:pict>
+      </w:r>
+    </w:p>
     <w:p>
       <w:r>
         <w:tab/>
@@ -711,9 +735,9 @@
           <w:sz w:val="32"/>
         </w:rPr>
         <w:sectPr>
-          <w:footerReference w:type="even" r:id="rId8"/>
-          <w:headerReference w:type="first" r:id="rId9"/>
-          <w:footerReference w:type="first" r:id="rId10"/>
+          <w:footerReference w:type="even" r:id="rId9"/>
+          <w:headerReference w:type="first" r:id="rId10"/>
+          <w:footerReference w:type="first" r:id="rId11"/>
           <w:pgSz w:w="11907" w:h="16840"/>
           <w:pgMar w:top="1418" w:right="1418" w:bottom="1134" w:left="1418" w:header="720" w:footer="720" w:gutter="0"/>
           <w:cols w:space="720"/>
@@ -728,12 +752,12 @@
       <w:r>
         <w:t>Inhaltsverzeichnis</w:t>
       </w:r>
+      <w:bookmarkEnd w:id="0"/>
       <w:bookmarkEnd w:id="1"/>
       <w:bookmarkEnd w:id="2"/>
       <w:bookmarkEnd w:id="3"/>
       <w:bookmarkEnd w:id="4"/>
       <w:bookmarkEnd w:id="5"/>
-      <w:bookmarkEnd w:id="6"/>
     </w:p>
     <w:p>
       <w:pPr>
@@ -1921,10 +1945,10 @@
       <w:pPr>
         <w:pStyle w:val="berschrift1"/>
         <w:sectPr>
-          <w:headerReference w:type="default" r:id="rId11"/>
-          <w:footerReference w:type="default" r:id="rId12"/>
-          <w:headerReference w:type="first" r:id="rId13"/>
-          <w:footerReference w:type="first" r:id="rId14"/>
+          <w:headerReference w:type="default" r:id="rId12"/>
+          <w:footerReference w:type="default" r:id="rId13"/>
+          <w:headerReference w:type="first" r:id="rId14"/>
+          <w:footerReference w:type="first" r:id="rId15"/>
           <w:pgSz w:w="11907" w:h="16840"/>
           <w:pgMar w:top="1418" w:right="1418" w:bottom="1134" w:left="1418" w:header="720" w:footer="720" w:gutter="0"/>
           <w:cols w:space="720"/>
@@ -1937,7 +1961,7 @@
         <w:pStyle w:val="berschrift1"/>
       </w:pPr>
       <w:bookmarkStart w:id="8" w:name="_Toc520888519"/>
-      <w:bookmarkEnd w:id="0"/>
+      <w:bookmarkEnd w:id="6"/>
       <w:r>
         <w:t>Einleitung</w:t>
       </w:r>
@@ -2132,7 +2156,15 @@
         </w:numPr>
       </w:pPr>
       <w:r>
-        <w:t>Die Schüler kennen die verschiedenen Diagramme und ihre Merkmale.</w:t>
+        <w:t xml:space="preserve">Die </w:t>
+      </w:r>
+      <w:proofErr w:type="spellStart"/>
+      <w:r>
+        <w:t>SuS</w:t>
+      </w:r>
+      <w:proofErr w:type="spellEnd"/>
+      <w:r>
+        <w:t xml:space="preserve"> kennen die verschiedenen Diagramme und ihre Merkmale.</w:t>
       </w:r>
     </w:p>
     <w:p>
@@ -2144,7 +2176,15 @@
         </w:numPr>
       </w:pPr>
       <w:r>
-        <w:t xml:space="preserve">Die Schüler wissen, wie Diagramme aufgebaut sind </w:t>
+        <w:t xml:space="preserve">Die </w:t>
+      </w:r>
+      <w:proofErr w:type="spellStart"/>
+      <w:r>
+        <w:t>SuS</w:t>
+      </w:r>
+      <w:proofErr w:type="spellEnd"/>
+      <w:r>
+        <w:t xml:space="preserve"> wissen, wie Diagramme aufgebaut sind </w:t>
       </w:r>
       <w:r>
         <w:t xml:space="preserve">und welche Bestandteile wichtig </w:t>
@@ -2184,7 +2224,15 @@
         </w:numPr>
       </w:pPr>
       <w:r>
-        <w:t>Die Schüler kennen grundlegende Vorgehensweisen um Diagramme aus einem Text bzw.</w:t>
+        <w:t xml:space="preserve">Die </w:t>
+      </w:r>
+      <w:proofErr w:type="spellStart"/>
+      <w:r>
+        <w:t>SuS</w:t>
+      </w:r>
+      <w:proofErr w:type="spellEnd"/>
+      <w:r>
+        <w:t xml:space="preserve"> kennen grundlegende Vorgehensweisen um Diagramme aus einem Text bzw.</w:t>
       </w:r>
       <w:r>
         <w:t xml:space="preserve"> </w:t>
@@ -2202,7 +2250,18 @@
         </w:numPr>
       </w:pPr>
       <w:r>
-        <w:t>Die Schüler können Muster mithilfe von spezifischen Informationen erkennen und aufbauen.</w:t>
+        <w:t xml:space="preserve">Die </w:t>
+      </w:r>
+      <w:proofErr w:type="spellStart"/>
+      <w:r>
+        <w:t>S</w:t>
+      </w:r>
+      <w:r>
+        <w:t>uS</w:t>
+      </w:r>
+      <w:proofErr w:type="spellEnd"/>
+      <w:r>
+        <w:t xml:space="preserve"> können Muster mithilfe von spezifischen Informationen erkennen und aufbauen.</w:t>
       </w:r>
     </w:p>
     <w:p>
@@ -2214,7 +2273,15 @@
         </w:numPr>
       </w:pPr>
       <w:r>
-        <w:t>Die Schüler können die Informationen aus den Diagrammen geschickt auslesen und daraus</w:t>
+        <w:t xml:space="preserve">Die </w:t>
+      </w:r>
+      <w:proofErr w:type="spellStart"/>
+      <w:r>
+        <w:t>SuS</w:t>
+      </w:r>
+      <w:proofErr w:type="spellEnd"/>
+      <w:r>
+        <w:t xml:space="preserve"> können die Informationen aus den Diagrammen geschickt auslesen und daraus</w:t>
       </w:r>
       <w:r>
         <w:t xml:space="preserve"> </w:t>
@@ -2251,7 +2318,18 @@
         </w:numPr>
       </w:pPr>
       <w:r>
-        <w:t>Die Schüler können die Notwendigkeit der verschiedenen Diagrammarten beurteilen und</w:t>
+        <w:t xml:space="preserve">Die </w:t>
+      </w:r>
+      <w:proofErr w:type="spellStart"/>
+      <w:r>
+        <w:t>S</w:t>
+      </w:r>
+      <w:r>
+        <w:t>uS</w:t>
+      </w:r>
+      <w:proofErr w:type="spellEnd"/>
+      <w:r>
+        <w:t xml:space="preserve"> können die Notwendigkeit der verschiedenen Diagrammarten beurteilen und</w:t>
       </w:r>
       <w:r>
         <w:t xml:space="preserve"> </w:t>
@@ -2269,7 +2347,18 @@
         </w:numPr>
       </w:pPr>
       <w:r>
-        <w:t xml:space="preserve">Die Schüler sind in der Lage, </w:t>
+        <w:t xml:space="preserve">Die </w:t>
+      </w:r>
+      <w:proofErr w:type="spellStart"/>
+      <w:r>
+        <w:t>S</w:t>
+      </w:r>
+      <w:r>
+        <w:t>uS</w:t>
+      </w:r>
+      <w:proofErr w:type="spellEnd"/>
+      <w:r>
+        <w:t xml:space="preserve"> sind in der Lage, </w:t>
       </w:r>
       <w:proofErr w:type="gramStart"/>
       <w:r>
@@ -2379,6 +2468,14 @@
       <w:bookmarkEnd w:id="15"/>
     </w:p>
     <w:p/>
+    <w:p>
+      <w:r>
+        <w:t xml:space="preserve">Dieser Abschnitt </w:t>
+      </w:r>
+      <w:r>
+        <w:t>beschäftigt sich mit dem Projektverlauf und der entwickelten Struktur des Kurses.</w:t>
+      </w:r>
+    </w:p>
     <w:p>
       <w:pPr>
         <w:pStyle w:val="berschrift2"/>
@@ -3041,10 +3138,10 @@
       <w:pPr>
         <w:pStyle w:val="Textkrper"/>
         <w:sectPr>
-          <w:headerReference w:type="default" r:id="rId15"/>
-          <w:footerReference w:type="default" r:id="rId16"/>
-          <w:headerReference w:type="first" r:id="rId17"/>
-          <w:footerReference w:type="first" r:id="rId18"/>
+          <w:headerReference w:type="default" r:id="rId16"/>
+          <w:footerReference w:type="default" r:id="rId17"/>
+          <w:headerReference w:type="first" r:id="rId18"/>
+          <w:footerReference w:type="first" r:id="rId19"/>
           <w:pgSz w:w="11907" w:h="16840"/>
           <w:pgMar w:top="1418" w:right="1418" w:bottom="1134" w:left="1418" w:header="720" w:footer="720" w:gutter="0"/>
           <w:pgNumType w:start="1"/>
@@ -3115,13 +3212,7 @@
         <w:pStyle w:val="Textkrper"/>
       </w:pPr>
       <w:r>
-        <w:t>Angaben zur Literatur werden nach dem Nachnamen des ersten Autors und dann nach Verö</w:t>
-      </w:r>
-      <w:r>
-        <w:t>f</w:t>
-      </w:r>
-      <w:r>
-        <w:t>fentli</w:t>
+        <w:t>Angaben zur Literatur werden nach dem Nachnamen des ersten Autors und dann nach Veröffentli</w:t>
       </w:r>
       <w:r>
         <w:softHyphen/>
@@ -3210,7 +3301,23 @@
           <w:i/>
           <w:sz w:val="24"/>
         </w:rPr>
-        <w:t xml:space="preserve"> of TEST’96</w:t>
+        <w:t xml:space="preserve"> </w:t>
+      </w:r>
+      <w:proofErr w:type="spellStart"/>
+      <w:r>
+        <w:rPr>
+          <w:i/>
+          <w:sz w:val="24"/>
+        </w:rPr>
+        <w:t>of</w:t>
+      </w:r>
+      <w:proofErr w:type="spellEnd"/>
+      <w:r>
+        <w:rPr>
+          <w:i/>
+          <w:sz w:val="24"/>
+        </w:rPr>
+        <w:t xml:space="preserve"> TEST’96</w:t>
       </w:r>
       <w:r>
         <w:rPr>
@@ -3351,7 +3458,23 @@
           <w:i/>
           <w:sz w:val="24"/>
         </w:rPr>
-        <w:t xml:space="preserve"> of TEST’96</w:t>
+        <w:t xml:space="preserve"> </w:t>
+      </w:r>
+      <w:proofErr w:type="spellStart"/>
+      <w:r>
+        <w:rPr>
+          <w:i/>
+          <w:sz w:val="24"/>
+        </w:rPr>
+        <w:t>of</w:t>
+      </w:r>
+      <w:proofErr w:type="spellEnd"/>
+      <w:r>
+        <w:rPr>
+          <w:i/>
+          <w:sz w:val="24"/>
+        </w:rPr>
+        <w:t xml:space="preserve"> TEST’96</w:t>
       </w:r>
       <w:r>
         <w:rPr>
@@ -3497,7 +3620,23 @@
           <w:i/>
           <w:sz w:val="24"/>
         </w:rPr>
-        <w:t xml:space="preserve"> of TEST’96</w:t>
+        <w:t xml:space="preserve"> </w:t>
+      </w:r>
+      <w:proofErr w:type="spellStart"/>
+      <w:r>
+        <w:rPr>
+          <w:i/>
+          <w:sz w:val="24"/>
+        </w:rPr>
+        <w:t>of</w:t>
+      </w:r>
+      <w:proofErr w:type="spellEnd"/>
+      <w:r>
+        <w:rPr>
+          <w:i/>
+          <w:sz w:val="24"/>
+        </w:rPr>
+        <w:t xml:space="preserve"> TEST’96</w:t>
       </w:r>
       <w:r>
         <w:rPr>
@@ -3568,9 +3707,9 @@
       </w:pPr>
     </w:p>
     <w:sectPr>
-      <w:headerReference w:type="default" r:id="rId19"/>
-      <w:footerReference w:type="default" r:id="rId20"/>
-      <w:headerReference w:type="first" r:id="rId21"/>
+      <w:headerReference w:type="default" r:id="rId20"/>
+      <w:footerReference w:type="default" r:id="rId21"/>
+      <w:headerReference w:type="first" r:id="rId22"/>
       <w:pgSz w:w="11907" w:h="16840"/>
       <w:pgMar w:top="1418" w:right="1418" w:bottom="1134" w:left="1418" w:header="720" w:footer="720" w:gutter="0"/>
       <w:cols w:space="720"/>
@@ -3729,7 +3868,7 @@
         <w:rStyle w:val="Seitenzahl"/>
         <w:noProof/>
       </w:rPr>
-      <w:t>3</w:t>
+      <w:t>2</w:t>
     </w:r>
     <w:r>
       <w:rPr>
@@ -5041,6 +5180,7 @@
   <w:style w:type="paragraph" w:default="1" w:styleId="Standard">
     <w:name w:val="Normal"/>
     <w:qFormat/>
+    <w:rsid w:val="004D2B87"/>
     <w:rPr>
       <w:lang w:eastAsia="de-DE"/>
     </w:rPr>
@@ -5050,6 +5190,7 @@
     <w:basedOn w:val="Standard"/>
     <w:next w:val="Textkrper"/>
     <w:qFormat/>
+    <w:rsid w:val="004D2B87"/>
     <w:pPr>
       <w:keepNext/>
       <w:numPr>
@@ -5070,6 +5211,7 @@
     <w:basedOn w:val="Standard"/>
     <w:next w:val="Textkrper"/>
     <w:qFormat/>
+    <w:rsid w:val="004D2B87"/>
     <w:pPr>
       <w:keepNext/>
       <w:numPr>
@@ -5090,6 +5232,7 @@
     <w:basedOn w:val="Standard"/>
     <w:next w:val="Textkrper"/>
     <w:qFormat/>
+    <w:rsid w:val="004D2B87"/>
     <w:pPr>
       <w:keepNext/>
       <w:numPr>
@@ -5110,6 +5253,7 @@
     <w:basedOn w:val="Standard"/>
     <w:next w:val="Textkrper"/>
     <w:qFormat/>
+    <w:rsid w:val="004D2B87"/>
     <w:pPr>
       <w:keepNext/>
       <w:numPr>
@@ -5131,6 +5275,7 @@
     <w:basedOn w:val="Standard"/>
     <w:next w:val="Standard"/>
     <w:qFormat/>
+    <w:rsid w:val="004D2B87"/>
     <w:pPr>
       <w:numPr>
         <w:ilvl w:val="4"/>
@@ -5149,6 +5294,7 @@
     <w:basedOn w:val="Standard"/>
     <w:next w:val="Standard"/>
     <w:qFormat/>
+    <w:rsid w:val="004D2B87"/>
     <w:pPr>
       <w:numPr>
         <w:ilvl w:val="5"/>
@@ -5167,6 +5313,7 @@
     <w:basedOn w:val="Standard"/>
     <w:next w:val="Standard"/>
     <w:qFormat/>
+    <w:rsid w:val="004D2B87"/>
     <w:pPr>
       <w:numPr>
         <w:ilvl w:val="6"/>
@@ -5184,6 +5331,7 @@
     <w:basedOn w:val="Standard"/>
     <w:next w:val="Standard"/>
     <w:qFormat/>
+    <w:rsid w:val="004D2B87"/>
     <w:pPr>
       <w:numPr>
         <w:ilvl w:val="7"/>
@@ -5202,6 +5350,7 @@
     <w:basedOn w:val="Standard"/>
     <w:next w:val="Standard"/>
     <w:qFormat/>
+    <w:rsid w:val="004D2B87"/>
     <w:pPr>
       <w:numPr>
         <w:ilvl w:val="8"/>
@@ -5219,11 +5368,16 @@
   </w:style>
   <w:style w:type="character" w:default="1" w:styleId="Absatz-Standardschriftart">
     <w:name w:val="Default Paragraph Font"/>
+    <w:uiPriority w:val="1"/>
     <w:semiHidden/>
+    <w:unhideWhenUsed/>
   </w:style>
   <w:style w:type="table" w:default="1" w:styleId="NormaleTabelle">
     <w:name w:val="Normal Table"/>
+    <w:uiPriority w:val="99"/>
     <w:semiHidden/>
+    <w:unhideWhenUsed/>
+    <w:qFormat/>
     <w:tblPr>
       <w:tblInd w:w="0" w:type="dxa"/>
       <w:tblCellMar>
@@ -5236,13 +5390,16 @@
   </w:style>
   <w:style w:type="numbering" w:default="1" w:styleId="KeineListe">
     <w:name w:val="No List"/>
+    <w:uiPriority w:val="99"/>
     <w:semiHidden/>
+    <w:unhideWhenUsed/>
   </w:style>
   <w:style w:type="paragraph" w:styleId="Verzeichnis2">
     <w:name w:val="toc 2"/>
     <w:basedOn w:val="Standard"/>
     <w:next w:val="Standard"/>
     <w:uiPriority w:val="39"/>
+    <w:rsid w:val="004D2B87"/>
     <w:pPr>
       <w:tabs>
         <w:tab w:val="right" w:leader="dot" w:pos="9071"/>
@@ -5258,6 +5415,7 @@
     <w:basedOn w:val="Standard"/>
     <w:next w:val="Standard"/>
     <w:uiPriority w:val="39"/>
+    <w:rsid w:val="004D2B87"/>
     <w:pPr>
       <w:tabs>
         <w:tab w:val="right" w:leader="dot" w:pos="9071"/>
@@ -5273,6 +5431,7 @@
     <w:basedOn w:val="Standard"/>
     <w:next w:val="Standard"/>
     <w:uiPriority w:val="39"/>
+    <w:rsid w:val="004D2B87"/>
     <w:pPr>
       <w:tabs>
         <w:tab w:val="right" w:leader="dot" w:pos="9071"/>
@@ -5288,6 +5447,7 @@
     <w:basedOn w:val="Standard"/>
     <w:next w:val="Standard"/>
     <w:semiHidden/>
+    <w:rsid w:val="004D2B87"/>
     <w:pPr>
       <w:tabs>
         <w:tab w:val="right" w:leader="dot" w:pos="9071"/>
@@ -5300,6 +5460,7 @@
     <w:basedOn w:val="Standard"/>
     <w:next w:val="Standard"/>
     <w:semiHidden/>
+    <w:rsid w:val="004D2B87"/>
     <w:pPr>
       <w:tabs>
         <w:tab w:val="right" w:leader="dot" w:pos="9071"/>
@@ -5312,6 +5473,7 @@
     <w:basedOn w:val="Standard"/>
     <w:next w:val="Standard"/>
     <w:semiHidden/>
+    <w:rsid w:val="004D2B87"/>
     <w:pPr>
       <w:tabs>
         <w:tab w:val="right" w:leader="dot" w:pos="9071"/>
@@ -5324,6 +5486,7 @@
     <w:basedOn w:val="Standard"/>
     <w:next w:val="Standard"/>
     <w:semiHidden/>
+    <w:rsid w:val="004D2B87"/>
     <w:pPr>
       <w:tabs>
         <w:tab w:val="right" w:leader="dot" w:pos="9071"/>
@@ -5336,6 +5499,7 @@
     <w:basedOn w:val="Standard"/>
     <w:next w:val="Standard"/>
     <w:semiHidden/>
+    <w:rsid w:val="004D2B87"/>
     <w:pPr>
       <w:tabs>
         <w:tab w:val="right" w:leader="dot" w:pos="9071"/>
@@ -5348,6 +5512,7 @@
     <w:basedOn w:val="Standard"/>
     <w:next w:val="Standard"/>
     <w:semiHidden/>
+    <w:rsid w:val="004D2B87"/>
     <w:pPr>
       <w:tabs>
         <w:tab w:val="right" w:leader="dot" w:pos="9071"/>
@@ -5358,6 +5523,7 @@
   <w:style w:type="paragraph" w:styleId="Kopfzeile">
     <w:name w:val="header"/>
     <w:basedOn w:val="Standard"/>
+    <w:rsid w:val="004D2B87"/>
     <w:pPr>
       <w:tabs>
         <w:tab w:val="center" w:pos="4536"/>
@@ -5368,6 +5534,7 @@
   <w:style w:type="paragraph" w:styleId="Fuzeile">
     <w:name w:val="footer"/>
     <w:basedOn w:val="Standard"/>
+    <w:rsid w:val="004D2B87"/>
     <w:pPr>
       <w:tabs>
         <w:tab w:val="center" w:pos="4536"/>
@@ -5378,6 +5545,7 @@
   <w:style w:type="character" w:styleId="Seitenzahl">
     <w:name w:val="page number"/>
     <w:basedOn w:val="Absatz-Standardschriftart"/>
+    <w:rsid w:val="004D2B87"/>
   </w:style>
   <w:style w:type="paragraph" w:styleId="Sprechblasentext">
     <w:name w:val="Balloon Text"/>
@@ -5393,6 +5561,7 @@
   <w:style w:type="paragraph" w:customStyle="1" w:styleId="FlietextNormal">
     <w:name w:val="Fließtext Normal"/>
     <w:basedOn w:val="Standard"/>
+    <w:rsid w:val="004D2B87"/>
     <w:pPr>
       <w:spacing w:after="120" w:line="260" w:lineRule="atLeast"/>
       <w:jc w:val="both"/>
@@ -5405,6 +5574,7 @@
   <w:style w:type="paragraph" w:customStyle="1" w:styleId="LetztSpiegelstrich-Absatz">
     <w:name w:val="Letzt. Spiegelstrich-Absatz"/>
     <w:basedOn w:val="FlietextmSpiegelstrichen"/>
+    <w:rsid w:val="004D2B87"/>
     <w:pPr>
       <w:spacing w:after="120"/>
     </w:pPr>
@@ -5412,6 +5582,7 @@
   <w:style w:type="paragraph" w:customStyle="1" w:styleId="FlietextmSpiegelstrichen">
     <w:name w:val="Fließtext m. Spiegelstrichen"/>
     <w:basedOn w:val="FlietextNormal"/>
+    <w:rsid w:val="004D2B87"/>
     <w:pPr>
       <w:spacing w:after="20"/>
       <w:ind w:left="360" w:hanging="260"/>
@@ -5421,6 +5592,7 @@
     <w:name w:val="Title"/>
     <w:basedOn w:val="Standard"/>
     <w:qFormat/>
+    <w:rsid w:val="004D2B87"/>
     <w:pPr>
       <w:spacing w:before="240" w:after="60"/>
       <w:jc w:val="center"/>
@@ -5436,6 +5608,7 @@
     <w:name w:val="Body Text"/>
     <w:basedOn w:val="Standard"/>
     <w:link w:val="TextkrperZchn"/>
+    <w:rsid w:val="004D2B87"/>
     <w:pPr>
       <w:jc w:val="both"/>
     </w:pPr>
@@ -5446,6 +5619,7 @@
   <w:style w:type="paragraph" w:styleId="Aufzhlungszeichen">
     <w:name w:val="List Bullet"/>
     <w:basedOn w:val="Standard"/>
+    <w:rsid w:val="004D2B87"/>
     <w:pPr>
       <w:ind w:left="283" w:hanging="283"/>
       <w:jc w:val="both"/>
@@ -5458,6 +5632,7 @@
     <w:name w:val="Subtitle"/>
     <w:basedOn w:val="Standard"/>
     <w:qFormat/>
+    <w:rsid w:val="004D2B87"/>
     <w:pPr>
       <w:spacing w:after="60"/>
       <w:jc w:val="center"/>
@@ -5469,6 +5644,7 @@
   <w:style w:type="paragraph" w:styleId="Unterschrift">
     <w:name w:val="Signature"/>
     <w:basedOn w:val="Standard"/>
+    <w:rsid w:val="004D2B87"/>
     <w:pPr>
       <w:jc w:val="center"/>
     </w:pPr>
@@ -5480,11 +5656,13 @@
     <w:name w:val="footnote text"/>
     <w:basedOn w:val="Standard"/>
     <w:semiHidden/>
+    <w:rsid w:val="004D2B87"/>
   </w:style>
   <w:style w:type="character" w:styleId="Funotenzeichen">
     <w:name w:val="footnote reference"/>
     <w:basedOn w:val="Absatz-Standardschriftart"/>
     <w:semiHidden/>
+    <w:rsid w:val="004D2B87"/>
     <w:rPr>
       <w:vertAlign w:val="superscript"/>
     </w:rPr>
@@ -5506,6 +5684,7 @@
     <w:basedOn w:val="Standard"/>
     <w:next w:val="Standard"/>
     <w:semiHidden/>
+    <w:rsid w:val="004D2B87"/>
     <w:pPr>
       <w:tabs>
         <w:tab w:val="right" w:leader="dot" w:pos="9071"/>
@@ -5523,6 +5702,7 @@
     <w:name w:val="Anhang-Überschrift"/>
     <w:basedOn w:val="Standard"/>
     <w:next w:val="Textkrper"/>
+    <w:rsid w:val="004D2B87"/>
     <w:rPr>
       <w:rFonts w:ascii="Arial" w:hAnsi="Arial"/>
       <w:b/>

</xml_diff>